<commit_message>
added the report in doc format
</commit_message>
<xml_diff>
--- a/Report.docx
+++ b/Report.docx
@@ -168,15 +168,7 @@
         <w:t>land</w:t>
       </w:r>
       <w:r>
-        <w:t xml:space="preserve">, we have used the MVC design pattern as our architecture.  We have set up the database using </w:t>
-      </w:r>
-      <w:proofErr w:type="spellStart"/>
-      <w:r>
-        <w:t>PostgreSQL</w:t>
-      </w:r>
-      <w:proofErr w:type="spellEnd"/>
-      <w:r>
-        <w:t xml:space="preserve"> as the model.  Whenever the user request anything </w:t>
+        <w:t xml:space="preserve">, we have used the MVC design pattern as our architecture.  We have set up the database using PostgreSQL as the model.  Whenever the user request anything </w:t>
       </w:r>
       <w:r>
         <w:t>from</w:t>
@@ -217,92 +209,85 @@
       </w:r>
       <w:r>
         <w:t xml:space="preserve"> also</w:t>
+      </w:r>
+      <w:r>
+        <w:t xml:space="preserve"> applied the hashing function sha-256 to our p</w:t>
+      </w:r>
+      <w:r>
+        <w:t>asswords for secure storage.  As for</w:t>
+      </w:r>
+      <w:r>
+        <w:t xml:space="preserve"> the database, we have used a view instead of a table to store admin’s information to prevent potential attack from using administration accounts to alter the database.  </w:t>
+      </w:r>
+      <w:r>
+        <w:t>We also used both blacking li</w:t>
+      </w:r>
+      <w:r>
+        <w:t>sting and white listing to filter</w:t>
+      </w:r>
+      <w:r>
+        <w:t xml:space="preserve"> any potential SQL injections.   Csrf tokens were used in the app to prevent Cross-Site Request Forgery.  </w:t>
+      </w:r>
+      <w:r>
+        <w:t xml:space="preserve">On the font end site, we used form validation using both JavaScript and html to make it more secure. </w:t>
+      </w:r>
+    </w:p>
+    <w:p/>
+    <w:p>
+      <w:r>
+        <w:tab/>
+        <w:t xml:space="preserve">For performance, we used relational database instead of NoSQL to prevent the any performance issues as our database grows. </w:t>
+      </w:r>
+      <w:r>
+        <w:t xml:space="preserve"> We also compress the files to make the size smaller, so that rendering time would significantly increase. </w:t>
+      </w:r>
+    </w:p>
+    <w:p>
+      <w:r>
+        <w:tab/>
+      </w:r>
+    </w:p>
+    <w:p>
+      <w:r>
+        <w:tab/>
+        <w:t>Responsive design is also implemented to make our app user friend, therefore more accessible to the public.</w:t>
+      </w:r>
+    </w:p>
+    <w:p/>
+    <w:p>
+      <w:pPr>
+        <w:rPr>
+          <w:b/>
+        </w:rPr>
+      </w:pPr>
+      <w:r>
+        <w:rPr>
+          <w:b/>
+        </w:rPr>
+        <w:t>Challenges:</w:t>
+      </w:r>
+    </w:p>
+    <w:p>
+      <w:r>
+        <w:rPr>
+          <w:b/>
+        </w:rPr>
+        <w:tab/>
+      </w:r>
+      <w:r>
+        <w:t>In certain countries, tour guides might need to obtain a licence in order to make a profit.  At the same time it is hard to</w:t>
+      </w:r>
+      <w:r>
+        <w:t xml:space="preserve"> prove that they are qualification</w:t>
+      </w:r>
+      <w:r>
+        <w:t xml:space="preserve"> since the</w:t>
+      </w:r>
+      <w:r>
+        <w:t xml:space="preserve"> law for every country.</w:t>
       </w:r>
       <w:bookmarkStart w:id="0" w:name="_GoBack"/>
       <w:bookmarkEnd w:id="0"/>
-      <w:r>
-        <w:t xml:space="preserve"> applied the hashing function sha-256 to our p</w:t>
-      </w:r>
-      <w:r>
-        <w:t>asswords for secure storage.  As for</w:t>
-      </w:r>
-      <w:r>
-        <w:t xml:space="preserve"> the database, we have used a view instead of a table to store admin’s information to prevent potential attack from using administration accounts to alter the database.  </w:t>
-      </w:r>
-      <w:r>
-        <w:t>We also used both blacking li</w:t>
-      </w:r>
-      <w:r>
-        <w:t>sting and white listing to filter</w:t>
-      </w:r>
-      <w:r>
-        <w:t xml:space="preserve"> any potential SQL injections.   </w:t>
-      </w:r>
-      <w:proofErr w:type="spellStart"/>
-      <w:r>
-        <w:t>Csrf</w:t>
-      </w:r>
-      <w:proofErr w:type="spellEnd"/>
-      <w:r>
-        <w:t xml:space="preserve"> tokens were used in the app to prevent Cross-Site Request Forgery.  </w:t>
-      </w:r>
-      <w:r>
-        <w:t xml:space="preserve">On the font end site, we used form validation using both JavaScript and html to make it more secure. </w:t>
-      </w:r>
-    </w:p>
-    <w:p/>
-    <w:p>
-      <w:r>
-        <w:tab/>
-        <w:t xml:space="preserve">For performance, we used relational database instead of </w:t>
-      </w:r>
-      <w:proofErr w:type="spellStart"/>
-      <w:r>
-        <w:t>NoSQL</w:t>
-      </w:r>
-      <w:proofErr w:type="spellEnd"/>
-      <w:r>
-        <w:t xml:space="preserve"> to prevent the any performance issues as our database grows. </w:t>
-      </w:r>
-      <w:r>
-        <w:t xml:space="preserve"> We also compress the files to make the size smaller, so that rendering time would significantly increase. </w:t>
-      </w:r>
-    </w:p>
-    <w:p>
-      <w:r>
-        <w:tab/>
-      </w:r>
-    </w:p>
-    <w:p>
-      <w:r>
-        <w:tab/>
-        <w:t>Responsive design is also implemented to make our app user friend, therefore more accessible to the public.</w:t>
-      </w:r>
-    </w:p>
-    <w:p/>
-    <w:p>
-      <w:pPr>
-        <w:rPr>
-          <w:b/>
-        </w:rPr>
-      </w:pPr>
-      <w:r>
-        <w:rPr>
-          <w:b/>
-        </w:rPr>
-        <w:t>Challenges:</w:t>
-      </w:r>
-    </w:p>
-    <w:p>
-      <w:r>
-        <w:rPr>
-          <w:b/>
-        </w:rPr>
-        <w:tab/>
-      </w:r>
-      <w:r>
-        <w:t xml:space="preserve">In certain countries, tour guides might need to obtain a licence in order to make a profit.  At the same time it is hard to prove that they are qualify since the law for every country.  There </w:t>
-      </w:r>
     </w:p>
     <w:sectPr>
       <w:pgSz w:w="12240" w:h="15840"/>

</xml_diff>